<commit_message>
ajout des documents de rendu
</commit_message>
<xml_diff>
--- a/Dynamiser site web avec javascript/Dynamiser-vos-sites-web-avec-Javascript_modeledecopie-v2.docx
+++ b/Dynamiser site web avec javascript/Dynamiser-vos-sites-web-avec-Javascript_modeledecopie-v2.docx
@@ -1,6 +1,6 @@
 
 <file path=word/document.xml><?xml version="1.0" encoding="utf-8"?>
-<w:document xmlns:wpc="http://schemas.microsoft.com/office/word/2010/wordprocessingCanvas" xmlns:cx="http://schemas.microsoft.com/office/drawing/2014/chartex" xmlns:mc="http://schemas.openxmlformats.org/markup-compatibility/2006" xmlns:o="urn:schemas-microsoft-com:office:office" xmlns:r="http://schemas.openxmlformats.org/officeDocument/2006/relationships" xmlns:m="http://schemas.openxmlformats.org/officeDocument/2006/math" xmlns:v="urn:schemas-microsoft-com:vml" xmlns:wp14="http://schemas.microsoft.com/office/word/2010/wordprocessingDrawing" xmlns:wp="http://schemas.openxmlformats.org/drawingml/2006/wordprocessingDrawing" xmlns:w10="urn:schemas-microsoft-com:office:word" xmlns:w="http://schemas.openxmlformats.org/wordprocessingml/2006/main" xmlns:w14="http://schemas.microsoft.com/office/word/2010/wordml" xmlns:w15="http://schemas.microsoft.com/office/word/2012/wordml" xmlns:w16se="http://schemas.microsoft.com/office/word/2015/wordml/symex" xmlns:wpg="http://schemas.microsoft.com/office/word/2010/wordprocessingGroup" xmlns:wpi="http://schemas.microsoft.com/office/word/2010/wordprocessingInk" xmlns:wne="http://schemas.microsoft.com/office/word/2006/wordml" xmlns:wps="http://schemas.microsoft.com/office/word/2010/wordprocessingShape" mc:Ignorable="w14 w15 w16se wp14">
+<w:document xmlns:wpc="http://schemas.microsoft.com/office/word/2010/wordprocessingCanvas" xmlns:cx="http://schemas.microsoft.com/office/drawing/2014/chartex" xmlns:cx1="http://schemas.microsoft.com/office/drawing/2015/9/8/chartex" xmlns:cx2="http://schemas.microsoft.com/office/drawing/2015/10/21/chartex" xmlns:cx3="http://schemas.microsoft.com/office/drawing/2016/5/9/chartex" xmlns:cx4="http://schemas.microsoft.com/office/drawing/2016/5/10/chartex" xmlns:cx5="http://schemas.microsoft.com/office/drawing/2016/5/11/chartex" xmlns:cx6="http://schemas.microsoft.com/office/drawing/2016/5/12/chartex" xmlns:cx7="http://schemas.microsoft.com/office/drawing/2016/5/13/chartex" xmlns:cx8="http://schemas.microsoft.com/office/drawing/2016/5/14/chartex" xmlns:mc="http://schemas.openxmlformats.org/markup-compatibility/2006" xmlns:aink="http://schemas.microsoft.com/office/drawing/2016/ink" xmlns:am3d="http://schemas.microsoft.com/office/drawing/2017/model3d" xmlns:o="urn:schemas-microsoft-com:office:office" xmlns:r="http://schemas.openxmlformats.org/officeDocument/2006/relationships" xmlns:m="http://schemas.openxmlformats.org/officeDocument/2006/math" xmlns:v="urn:schemas-microsoft-com:vml" xmlns:wp14="http://schemas.microsoft.com/office/word/2010/wordprocessingDrawing" xmlns:wp="http://schemas.openxmlformats.org/drawingml/2006/wordprocessingDrawing" xmlns:w10="urn:schemas-microsoft-com:office:word" xmlns:w="http://schemas.openxmlformats.org/wordprocessingml/2006/main" xmlns:w14="http://schemas.microsoft.com/office/word/2010/wordml" xmlns:w15="http://schemas.microsoft.com/office/word/2012/wordml" xmlns:w16cex="http://schemas.microsoft.com/office/word/2018/wordml/cex" xmlns:w16cid="http://schemas.microsoft.com/office/word/2016/wordml/cid" xmlns:w16="http://schemas.microsoft.com/office/word/2018/wordml" xmlns:w16sdtdh="http://schemas.microsoft.com/office/word/2020/wordml/sdtdatahash" xmlns:w16se="http://schemas.microsoft.com/office/word/2015/wordml/symex" xmlns:wpg="http://schemas.microsoft.com/office/word/2010/wordprocessingGroup" xmlns:wpi="http://schemas.microsoft.com/office/word/2010/wordprocessingInk" xmlns:wne="http://schemas.microsoft.com/office/word/2006/wordml" xmlns:wps="http://schemas.microsoft.com/office/word/2010/wordprocessingShape" mc:Ignorable="w14 w15 w16se w16cid w16 w16cex w16sdtdh wp14">
   <w:body>
     <w:p>
       <w:pPr>
@@ -176,6 +176,7 @@
                               </w:rPr>
                               <w:tab/>
                             </w:r>
+                            <w:proofErr w:type="gramStart"/>
                             <w:r>
                               <w:rPr>
                                 <w:rFonts w:ascii="Arial" w:eastAsia="Arial" w:hAnsi="Arial" w:cs="Arial"/>
@@ -187,7 +188,11 @@
                               <w:t xml:space="preserve">  </w:t>
                             </w:r>
                             <w:r>
-                              <w:t>Modèle de copie</w:t>
+                              <w:t>Modèle</w:t>
+                            </w:r>
+                            <w:proofErr w:type="gramEnd"/>
+                            <w:r>
+                              <w:t xml:space="preserve"> de copie</w:t>
                             </w:r>
                             <w:r>
                               <w:t xml:space="preserve"> :  </w:t>
@@ -198,7 +203,6 @@
                               <w:jc w:val="center"/>
                               <w:textDirection w:val="btLr"/>
                             </w:pPr>
-                            <w:bookmarkStart w:id="0" w:name="_GoBack"/>
                             <w:r>
                               <w:rPr>
                                 <w:b/>
@@ -206,9 +210,19 @@
                                 <w:sz w:val="40"/>
                                 <w:szCs w:val="40"/>
                               </w:rPr>
-                              <w:t>Dynamiser vos sites web avec Javascript</w:t>
+                              <w:t xml:space="preserve">Dynamiser vos sites web avec </w:t>
                             </w:r>
-                            <w:bookmarkEnd w:id="0"/>
+                            <w:proofErr w:type="spellStart"/>
+                            <w:r>
+                              <w:rPr>
+                                <w:b/>
+                                <w:color w:val="173D6D"/>
+                                <w:sz w:val="40"/>
+                                <w:szCs w:val="40"/>
+                              </w:rPr>
+                              <w:t>Javascript</w:t>
+                            </w:r>
+                            <w:proofErr w:type="spellEnd"/>
                           </w:p>
                         </w:txbxContent>
                       </wps:txbx>
@@ -223,7 +237,7 @@
           </mc:Choice>
           <mc:Fallback>
             <w:pict>
-              <v:rect w14:anchorId="61158BAA" id="Rectangle 2" o:spid="_x0000_s1026" style="position:absolute;left:0;text-align:left;margin-left:0;margin-top:21.05pt;width:597.3pt;height:80.25pt;z-index:251658240;visibility:visible;mso-wrap-style:square;mso-wrap-distance-left:0;mso-wrap-distance-top:0;mso-wrap-distance-right:0;mso-wrap-distance-bottom:0;mso-position-horizontal:left;mso-position-horizontal-relative:page;mso-position-vertical:absolute;mso-position-vertical-relative:text;v-text-anchor:middle" o:gfxdata="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" fillcolor="#d8d8d8" stroked="f">
+              <v:rect w14:anchorId="61158BAA" id="Rectangle 2" o:spid="_x0000_s1026" style="position:absolute;left:0;text-align:left;margin-left:0;margin-top:21.05pt;width:597.3pt;height:80.25pt;z-index:251658240;visibility:visible;mso-wrap-style:square;mso-wrap-distance-left:0;mso-wrap-distance-top:0;mso-wrap-distance-right:0;mso-wrap-distance-bottom:0;mso-position-horizontal:left;mso-position-horizontal-relative:page;mso-position-vertical:absolute;mso-position-vertical-relative:text;v-text-anchor:middle" o:gfxdata="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" fillcolor="#d8d8d8" stroked="f">
                 <v:textbox inset="2.53958mm,2.53958mm,2.53958mm,2.53958mm">
                   <w:txbxContent>
                     <w:p>
@@ -303,6 +317,7 @@
                         </w:rPr>
                         <w:tab/>
                       </w:r>
+                      <w:proofErr w:type="gramStart"/>
                       <w:r>
                         <w:rPr>
                           <w:rFonts w:ascii="Arial" w:eastAsia="Arial" w:hAnsi="Arial" w:cs="Arial"/>
@@ -314,7 +329,11 @@
                         <w:t xml:space="preserve">  </w:t>
                       </w:r>
                       <w:r>
-                        <w:t>Modèle de copie</w:t>
+                        <w:t>Modèle</w:t>
+                      </w:r>
+                      <w:proofErr w:type="gramEnd"/>
+                      <w:r>
+                        <w:t xml:space="preserve"> de copie</w:t>
                       </w:r>
                       <w:r>
                         <w:t xml:space="preserve"> :  </w:t>
@@ -332,8 +351,19 @@
                           <w:sz w:val="40"/>
                           <w:szCs w:val="40"/>
                         </w:rPr>
-                        <w:t>Dynamiser vos sites web avec Javascript</w:t>
+                        <w:t xml:space="preserve">Dynamiser vos sites web avec </w:t>
                       </w:r>
+                      <w:proofErr w:type="spellStart"/>
+                      <w:r>
+                        <w:rPr>
+                          <w:b/>
+                          <w:color w:val="173D6D"/>
+                          <w:sz w:val="40"/>
+                          <w:szCs w:val="40"/>
+                        </w:rPr>
+                        <w:t>Javascript</w:t>
+                      </w:r>
+                      <w:proofErr w:type="spellEnd"/>
                     </w:p>
                   </w:txbxContent>
                 </v:textbox>
@@ -352,8 +382,8 @@
           <w:szCs w:val="28"/>
         </w:rPr>
       </w:pPr>
-      <w:bookmarkStart w:id="1" w:name="_gjdgxs" w:colFirst="0" w:colLast="0"/>
-      <w:bookmarkEnd w:id="1"/>
+      <w:bookmarkStart w:id="0" w:name="_gjdgxs" w:colFirst="0" w:colLast="0"/>
+      <w:bookmarkEnd w:id="0"/>
     </w:p>
     <w:p>
       <w:pPr>
@@ -512,7 +542,7 @@
           <w:sz w:val="28"/>
           <w:szCs w:val="28"/>
         </w:rPr>
-        <w:t>……</w:t>
+        <w:t>Marion</w:t>
       </w:r>
     </w:p>
     <w:p>
@@ -546,7 +576,7 @@
           <w:sz w:val="28"/>
           <w:szCs w:val="28"/>
         </w:rPr>
-        <w:t>……</w:t>
+        <w:t>Kannengiesser</w:t>
       </w:r>
     </w:p>
     <w:p>
@@ -635,60 +665,120 @@
           <w:sz w:val="21"/>
           <w:szCs w:val="21"/>
         </w:rPr>
-        <w:t>Nom du projet : ……….</w:t>
-      </w:r>
-    </w:p>
-    <w:p>
-      <w:pPr>
-        <w:rPr>
-          <w:sz w:val="21"/>
-          <w:szCs w:val="21"/>
-        </w:rPr>
-      </w:pPr>
-    </w:p>
-    <w:p>
-      <w:pPr>
-        <w:rPr>
-          <w:sz w:val="21"/>
-          <w:szCs w:val="21"/>
-        </w:rPr>
-      </w:pPr>
-      <w:r>
-        <w:rPr>
-          <w:sz w:val="21"/>
-          <w:szCs w:val="21"/>
-        </w:rPr>
-        <w:t>Lien Github du projet : ……………</w:t>
-      </w:r>
-    </w:p>
-    <w:p>
-      <w:pPr>
-        <w:rPr>
-          <w:sz w:val="21"/>
-          <w:szCs w:val="21"/>
-        </w:rPr>
-      </w:pPr>
-      <w:r>
-        <w:rPr>
-          <w:sz w:val="21"/>
-          <w:szCs w:val="21"/>
-        </w:rPr>
-        <w:t>Lien Drive du projet (si nécessaire) : ………</w:t>
-      </w:r>
-    </w:p>
-    <w:p>
-      <w:pPr>
-        <w:rPr>
-          <w:sz w:val="21"/>
-          <w:szCs w:val="21"/>
-        </w:rPr>
-      </w:pPr>
-      <w:r>
-        <w:rPr>
-          <w:sz w:val="21"/>
-          <w:szCs w:val="21"/>
-        </w:rPr>
-        <w:t>URL du site (si vous avez mis votre projet en ligne) : ……….</w:t>
+        <w:t xml:space="preserve">Nom du projet : </w:t>
+      </w:r>
+      <w:r>
+        <w:rPr>
+          <w:sz w:val="21"/>
+          <w:szCs w:val="21"/>
+        </w:rPr>
+        <w:t xml:space="preserve">Roll The </w:t>
+      </w:r>
+      <w:proofErr w:type="spellStart"/>
+      <w:r>
+        <w:rPr>
+          <w:sz w:val="21"/>
+          <w:szCs w:val="21"/>
+        </w:rPr>
+        <w:t>Dice</w:t>
+      </w:r>
+      <w:proofErr w:type="spellEnd"/>
+      <w:r>
+        <w:rPr>
+          <w:sz w:val="21"/>
+          <w:szCs w:val="21"/>
+        </w:rPr>
+        <w:t> !</w:t>
+      </w:r>
+    </w:p>
+    <w:p>
+      <w:pPr>
+        <w:rPr>
+          <w:sz w:val="21"/>
+          <w:szCs w:val="21"/>
+        </w:rPr>
+      </w:pPr>
+    </w:p>
+    <w:p>
+      <w:pPr>
+        <w:rPr>
+          <w:sz w:val="21"/>
+          <w:szCs w:val="21"/>
+        </w:rPr>
+      </w:pPr>
+      <w:r>
+        <w:rPr>
+          <w:sz w:val="21"/>
+          <w:szCs w:val="21"/>
+        </w:rPr>
+        <w:t xml:space="preserve">Lien </w:t>
+      </w:r>
+      <w:proofErr w:type="spellStart"/>
+      <w:r>
+        <w:rPr>
+          <w:sz w:val="21"/>
+          <w:szCs w:val="21"/>
+        </w:rPr>
+        <w:t>Github</w:t>
+      </w:r>
+      <w:proofErr w:type="spellEnd"/>
+      <w:r>
+        <w:rPr>
+          <w:sz w:val="21"/>
+          <w:szCs w:val="21"/>
+        </w:rPr>
+        <w:t xml:space="preserve"> du projet : </w:t>
+      </w:r>
+      <w:r>
+        <w:rPr>
+          <w:sz w:val="21"/>
+          <w:szCs w:val="21"/>
+        </w:rPr>
+        <w:t>https://github.com/Petit0404/Roll-The-Dice.git</w:t>
+      </w:r>
+    </w:p>
+    <w:p>
+      <w:pPr>
+        <w:rPr>
+          <w:sz w:val="21"/>
+          <w:szCs w:val="21"/>
+        </w:rPr>
+      </w:pPr>
+      <w:r>
+        <w:rPr>
+          <w:sz w:val="21"/>
+          <w:szCs w:val="21"/>
+        </w:rPr>
+        <w:t xml:space="preserve">Lien Drive du projet (si nécessaire) : </w:t>
+      </w:r>
+      <w:r>
+        <w:rPr>
+          <w:sz w:val="21"/>
+          <w:szCs w:val="21"/>
+        </w:rPr>
+        <w:t>-</w:t>
+      </w:r>
+    </w:p>
+    <w:p>
+      <w:pPr>
+        <w:rPr>
+          <w:sz w:val="21"/>
+          <w:szCs w:val="21"/>
+        </w:rPr>
+      </w:pPr>
+      <w:r>
+        <w:rPr>
+          <w:sz w:val="21"/>
+          <w:szCs w:val="21"/>
+        </w:rPr>
+        <w:t xml:space="preserve">URL du site (si vous avez mis votre projet en ligne) : </w:t>
+      </w:r>
+      <w:r>
+        <w:rPr>
+          <w:sz w:val="21"/>
+          <w:szCs w:val="21"/>
+        </w:rPr>
+        <w:t>https://petit0404.github.io/Roll-The-Dice/</w:t>
       </w:r>
     </w:p>
     <w:p>
@@ -779,9 +869,9 @@
               </wp:anchor>
             </w:drawing>
           </mc:Choice>
-          <mc:Fallback xmlns:w16="http://schemas.microsoft.com/office/word/2018/wordml" xmlns:w16cid="http://schemas.microsoft.com/office/word/2016/wordml/cid" xmlns:w16cex="http://schemas.microsoft.com/office/word/2018/wordml/cex" xmlns:am3d="http://schemas.microsoft.com/office/drawing/2017/model3d" xmlns:aink="http://schemas.microsoft.com/office/drawing/2016/ink" xmlns:cx8="http://schemas.microsoft.com/office/drawing/2016/5/14/chartex" xmlns:cx7="http://schemas.microsoft.com/office/drawing/2016/5/13/chartex" xmlns:cx6="http://schemas.microsoft.com/office/drawing/2016/5/12/chartex" xmlns:cx5="http://schemas.microsoft.com/office/drawing/2016/5/11/chartex" xmlns:cx4="http://schemas.microsoft.com/office/drawing/2016/5/10/chartex" xmlns:cx3="http://schemas.microsoft.com/office/drawing/2016/5/9/chartex" xmlns:cx2="http://schemas.microsoft.com/office/drawing/2015/10/21/chartex" xmlns:cx1="http://schemas.microsoft.com/office/drawing/2015/9/8/chartex">
+          <mc:Fallback>
             <w:pict>
-              <v:rect w14:anchorId="1CB1376F" id="Rectangle 1" o:spid="_x0000_s1027" style="position:absolute;left:0;text-align:left;margin-left:0;margin-top:18.4pt;width:404.2pt;height:33.85pt;z-index:251660288;visibility:visible;mso-wrap-style:square;mso-height-percent:0;mso-wrap-distance-left:0;mso-wrap-distance-top:0;mso-wrap-distance-right:0;mso-wrap-distance-bottom:0;mso-position-horizontal:left;mso-position-horizontal-relative:page;mso-position-vertical:absolute;mso-position-vertical-relative:text;mso-height-percent:0;mso-height-relative:margin;v-text-anchor:middle" o:gfxdata="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" fillcolor="#d8d8d8" stroked="f">
+              <v:rect w14:anchorId="1CB1376F" id="Rectangle 1" o:spid="_x0000_s1027" style="position:absolute;left:0;text-align:left;margin-left:0;margin-top:18.4pt;width:404.2pt;height:33.85pt;z-index:251660288;visibility:visible;mso-wrap-style:square;mso-height-percent:0;mso-wrap-distance-left:0;mso-wrap-distance-top:0;mso-wrap-distance-right:0;mso-wrap-distance-bottom:0;mso-position-horizontal:left;mso-position-horizontal-relative:page;mso-position-vertical:absolute;mso-position-vertical-relative:text;mso-height-percent:0;mso-height-relative:margin;v-text-anchor:middle" o:gfxdata="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" fillcolor="#d8d8d8" stroked="f">
                 <v:textbox inset="2.53958mm,2.53958mm,2.53958mm,2.53958mm">
                   <w:txbxContent>
                     <w:p>
@@ -801,16 +891,7 @@
                           <w:sz w:val="32"/>
                           <w:szCs w:val="32"/>
                         </w:rPr>
-                        <w:t xml:space="preserve">        </w:t>
-                      </w:r>
-                      <w:r>
-                        <w:rPr>
-                          <w:b/>
-                          <w:color w:val="173D6D"/>
-                          <w:sz w:val="32"/>
-                          <w:szCs w:val="32"/>
-                        </w:rPr>
-                        <w:t>Description du projet </w:t>
+                        <w:t xml:space="preserve">        Description du projet </w:t>
                       </w:r>
                     </w:p>
                     <w:p>
@@ -922,7 +1003,25 @@
           <w:sz w:val="21"/>
           <w:szCs w:val="21"/>
         </w:rPr>
-        <w:t>Utiliser un langage professionnel. Employez le « je », car vous parlez en votre nom. Vous pouvez écrire au temps présent.</w:t>
+        <w:t xml:space="preserve">Utiliser un langage professionnel. </w:t>
+      </w:r>
+      <w:proofErr w:type="gramStart"/>
+      <w:r>
+        <w:rPr>
+          <w:color w:val="000000"/>
+          <w:sz w:val="21"/>
+          <w:szCs w:val="21"/>
+        </w:rPr>
+        <w:t>Employez le</w:t>
+      </w:r>
+      <w:proofErr w:type="gramEnd"/>
+      <w:r>
+        <w:rPr>
+          <w:color w:val="000000"/>
+          <w:sz w:val="21"/>
+          <w:szCs w:val="21"/>
+        </w:rPr>
+        <w:t xml:space="preserve"> « je », car vous parlez en votre nom. Vous pouvez écrire au temps présent.</w:t>
       </w:r>
     </w:p>
     <w:p>
@@ -956,6 +1055,14 @@
           <w:szCs w:val="21"/>
         </w:rPr>
       </w:pPr>
+      <w:r>
+        <w:rPr>
+          <w:color w:val="000000"/>
+          <w:sz w:val="21"/>
+          <w:szCs w:val="21"/>
+        </w:rPr>
+        <w:t>Pour cette évaluation, il m’a été demandé de créer un petit jeu sur navigateur web à l’aide du DOM.</w:t>
+      </w:r>
     </w:p>
     <w:p>
       <w:pPr>
@@ -972,6 +1079,14 @@
           <w:szCs w:val="21"/>
         </w:rPr>
       </w:pPr>
+      <w:r>
+        <w:rPr>
+          <w:color w:val="000000"/>
+          <w:sz w:val="21"/>
+          <w:szCs w:val="21"/>
+        </w:rPr>
+        <w:t xml:space="preserve">Le jeu attendu a été présenté dans son intégralité et les fonctionnalités ont été développées selon les attentes définies dans les consignes. </w:t>
+      </w:r>
     </w:p>
     <w:p>
       <w:pPr>
@@ -988,6 +1103,14 @@
           <w:szCs w:val="21"/>
         </w:rPr>
       </w:pPr>
+      <w:r>
+        <w:rPr>
+          <w:color w:val="000000"/>
+          <w:sz w:val="21"/>
+          <w:szCs w:val="21"/>
+        </w:rPr>
+        <w:t xml:space="preserve">Ainsi, j’ai choisi de reprendre la maquette présentée en variant légèrement les couleurs principales de l’interface. </w:t>
+      </w:r>
     </w:p>
     <w:p>
       <w:pPr>
@@ -1004,6 +1127,32 @@
           <w:szCs w:val="21"/>
         </w:rPr>
       </w:pPr>
+      <w:r>
+        <w:rPr>
+          <w:color w:val="000000"/>
+          <w:sz w:val="21"/>
+          <w:szCs w:val="21"/>
+        </w:rPr>
+        <w:t xml:space="preserve">Dans un premier temps j’ai créé l’ensemble de mon projet sur mon ordinateur avant de créer mon premier commit pour envoyer les fichiers sur le répertoire </w:t>
+      </w:r>
+      <w:proofErr w:type="spellStart"/>
+      <w:r>
+        <w:rPr>
+          <w:color w:val="000000"/>
+          <w:sz w:val="21"/>
+          <w:szCs w:val="21"/>
+        </w:rPr>
+        <w:t>github</w:t>
+      </w:r>
+      <w:proofErr w:type="spellEnd"/>
+      <w:r>
+        <w:rPr>
+          <w:color w:val="000000"/>
+          <w:sz w:val="21"/>
+          <w:szCs w:val="21"/>
+        </w:rPr>
+        <w:t xml:space="preserve"> correspondant. </w:t>
+      </w:r>
     </w:p>
     <w:p>
       <w:pPr>
@@ -1020,6 +1169,343 @@
           <w:szCs w:val="21"/>
         </w:rPr>
       </w:pPr>
+      <w:r>
+        <w:rPr>
+          <w:color w:val="000000"/>
+          <w:sz w:val="21"/>
+          <w:szCs w:val="21"/>
+        </w:rPr>
+        <w:lastRenderedPageBreak/>
+        <w:t xml:space="preserve">La seconde étape a été de rassembler les images dans le dossier du même nom. On y retrouve les images de chacun des dés ainsi que le fond choisi dans les tons définis par ma charte graphique. </w:t>
+      </w:r>
+    </w:p>
+    <w:p>
+      <w:pPr>
+        <w:pBdr>
+          <w:top w:val="single" w:sz="4" w:space="1" w:color="auto"/>
+          <w:left w:val="single" w:sz="4" w:space="1" w:color="auto"/>
+          <w:bottom w:val="single" w:sz="4" w:space="1" w:color="auto"/>
+          <w:right w:val="single" w:sz="4" w:space="1" w:color="auto"/>
+          <w:between w:val="nil"/>
+        </w:pBdr>
+        <w:rPr>
+          <w:color w:val="000000"/>
+          <w:sz w:val="21"/>
+          <w:szCs w:val="21"/>
+        </w:rPr>
+      </w:pPr>
+      <w:r>
+        <w:rPr>
+          <w:color w:val="000000"/>
+          <w:sz w:val="21"/>
+          <w:szCs w:val="21"/>
+        </w:rPr>
+        <w:t>En effet j’ai choisi d’axer ma gamme de couleur sur des tons orangés, qui attirent le joueur et rendent le jeu chaleureux. Dans mon fichier « style.css » on retrouve les teintes choisies ainsi que la police Lato qui nous a été demandée.</w:t>
+      </w:r>
+    </w:p>
+    <w:p>
+      <w:pPr>
+        <w:pBdr>
+          <w:top w:val="single" w:sz="4" w:space="1" w:color="auto"/>
+          <w:left w:val="single" w:sz="4" w:space="1" w:color="auto"/>
+          <w:bottom w:val="single" w:sz="4" w:space="1" w:color="auto"/>
+          <w:right w:val="single" w:sz="4" w:space="1" w:color="auto"/>
+          <w:between w:val="nil"/>
+        </w:pBdr>
+        <w:rPr>
+          <w:color w:val="000000"/>
+          <w:sz w:val="21"/>
+          <w:szCs w:val="21"/>
+        </w:rPr>
+      </w:pPr>
+      <w:r>
+        <w:rPr>
+          <w:color w:val="000000"/>
+          <w:sz w:val="21"/>
+          <w:szCs w:val="21"/>
+        </w:rPr>
+        <w:t>Une fois la banque d’image créée. J’ai concentré mon effort sur les premières fonctionnalités à développer dans mon fichier « index.html ».</w:t>
+      </w:r>
+    </w:p>
+    <w:p>
+      <w:pPr>
+        <w:pBdr>
+          <w:top w:val="single" w:sz="4" w:space="1" w:color="auto"/>
+          <w:left w:val="single" w:sz="4" w:space="1" w:color="auto"/>
+          <w:bottom w:val="single" w:sz="4" w:space="1" w:color="auto"/>
+          <w:right w:val="single" w:sz="4" w:space="1" w:color="auto"/>
+          <w:between w:val="nil"/>
+        </w:pBdr>
+        <w:rPr>
+          <w:color w:val="000000"/>
+          <w:sz w:val="21"/>
+          <w:szCs w:val="21"/>
+        </w:rPr>
+      </w:pPr>
+      <w:r>
+        <w:rPr>
+          <w:color w:val="000000"/>
+          <w:sz w:val="21"/>
+          <w:szCs w:val="21"/>
+        </w:rPr>
+        <w:t xml:space="preserve">Pour permettre un rendu plus actuel et favorisant l’expérience utilisateur, j’ai décidé d’utiliser </w:t>
+      </w:r>
+      <w:proofErr w:type="spellStart"/>
+      <w:r>
+        <w:rPr>
+          <w:color w:val="000000"/>
+          <w:sz w:val="21"/>
+          <w:szCs w:val="21"/>
+        </w:rPr>
+        <w:t>Bootstrap</w:t>
+      </w:r>
+      <w:proofErr w:type="spellEnd"/>
+      <w:r>
+        <w:rPr>
+          <w:color w:val="000000"/>
+          <w:sz w:val="21"/>
+          <w:szCs w:val="21"/>
+        </w:rPr>
+        <w:t>. Tout d’abord, cela m’a servi à créer un modal afin de lancer la nouvelle partie via un menu en cliquant sur le bouton « New Game ». Celui-ci permettant aux deux joueurs d’entrer leur nom tout en prenant connaissance des règles du jeu. Ensuite il a fallu créer les cadres de chacun des joueurs ainsi que les boutons de jeu auxquels sont ajoutés des icônes au format *.</w:t>
+      </w:r>
+      <w:proofErr w:type="spellStart"/>
+      <w:r>
+        <w:rPr>
+          <w:color w:val="000000"/>
+          <w:sz w:val="21"/>
+          <w:szCs w:val="21"/>
+        </w:rPr>
+        <w:t>svg</w:t>
+      </w:r>
+      <w:proofErr w:type="spellEnd"/>
+      <w:r>
+        <w:rPr>
+          <w:color w:val="000000"/>
+          <w:sz w:val="21"/>
+          <w:szCs w:val="21"/>
+        </w:rPr>
+        <w:t xml:space="preserve"> toujours dans le but d’améliorer l’expérience utilisateur. </w:t>
+      </w:r>
+    </w:p>
+    <w:p>
+      <w:pPr>
+        <w:pBdr>
+          <w:top w:val="single" w:sz="4" w:space="1" w:color="auto"/>
+          <w:left w:val="single" w:sz="4" w:space="1" w:color="auto"/>
+          <w:bottom w:val="single" w:sz="4" w:space="1" w:color="auto"/>
+          <w:right w:val="single" w:sz="4" w:space="1" w:color="auto"/>
+          <w:between w:val="nil"/>
+        </w:pBdr>
+        <w:rPr>
+          <w:color w:val="000000"/>
+          <w:sz w:val="21"/>
+          <w:szCs w:val="21"/>
+        </w:rPr>
+      </w:pPr>
+      <w:r>
+        <w:rPr>
+          <w:color w:val="000000"/>
+          <w:sz w:val="21"/>
+          <w:szCs w:val="21"/>
+        </w:rPr>
+        <w:t xml:space="preserve">Un fois tous les éléments de bases créés, il s’agissait de rendre l’ensemble dynamique grâce au fichier « app.js ». </w:t>
+      </w:r>
+    </w:p>
+    <w:p>
+      <w:pPr>
+        <w:pBdr>
+          <w:top w:val="single" w:sz="4" w:space="1" w:color="auto"/>
+          <w:left w:val="single" w:sz="4" w:space="1" w:color="auto"/>
+          <w:bottom w:val="single" w:sz="4" w:space="1" w:color="auto"/>
+          <w:right w:val="single" w:sz="4" w:space="1" w:color="auto"/>
+          <w:between w:val="nil"/>
+        </w:pBdr>
+        <w:rPr>
+          <w:color w:val="000000"/>
+          <w:sz w:val="21"/>
+          <w:szCs w:val="21"/>
+        </w:rPr>
+      </w:pPr>
+      <w:r>
+        <w:rPr>
+          <w:color w:val="000000"/>
+          <w:sz w:val="21"/>
+          <w:szCs w:val="21"/>
+        </w:rPr>
+        <w:t xml:space="preserve">Dans un premier temps, les variables ont été définies. La plupart de ces variables faisant appel à celles définies dans le fichier HTML via leur identifiant. </w:t>
+      </w:r>
+    </w:p>
+    <w:p>
+      <w:pPr>
+        <w:pBdr>
+          <w:top w:val="single" w:sz="4" w:space="1" w:color="auto"/>
+          <w:left w:val="single" w:sz="4" w:space="1" w:color="auto"/>
+          <w:bottom w:val="single" w:sz="4" w:space="1" w:color="auto"/>
+          <w:right w:val="single" w:sz="4" w:space="1" w:color="auto"/>
+          <w:between w:val="nil"/>
+        </w:pBdr>
+        <w:rPr>
+          <w:color w:val="000000"/>
+          <w:sz w:val="21"/>
+          <w:szCs w:val="21"/>
+        </w:rPr>
+      </w:pPr>
+      <w:r>
+        <w:rPr>
+          <w:color w:val="000000"/>
+          <w:sz w:val="21"/>
+          <w:szCs w:val="21"/>
+        </w:rPr>
+        <w:t xml:space="preserve">La première fonction définie est celle d’initialisation du jeu avec mise à zéro des valeurs. Dans cette fonction, on récupère aussi les noms des joueurs qui auront été rentrés dans le menu </w:t>
+      </w:r>
+      <w:proofErr w:type="spellStart"/>
+      <w:r>
+        <w:rPr>
+          <w:color w:val="000000"/>
+          <w:sz w:val="21"/>
+          <w:szCs w:val="21"/>
+        </w:rPr>
+        <w:t>popup</w:t>
+      </w:r>
+      <w:proofErr w:type="spellEnd"/>
+      <w:r>
+        <w:rPr>
+          <w:color w:val="000000"/>
+          <w:sz w:val="21"/>
+          <w:szCs w:val="21"/>
+        </w:rPr>
+        <w:t xml:space="preserve"> suite au clic sur le bouton « New Game ». </w:t>
+      </w:r>
+    </w:p>
+    <w:p>
+      <w:pPr>
+        <w:pBdr>
+          <w:top w:val="single" w:sz="4" w:space="1" w:color="auto"/>
+          <w:left w:val="single" w:sz="4" w:space="1" w:color="auto"/>
+          <w:bottom w:val="single" w:sz="4" w:space="1" w:color="auto"/>
+          <w:right w:val="single" w:sz="4" w:space="1" w:color="auto"/>
+          <w:between w:val="nil"/>
+        </w:pBdr>
+        <w:rPr>
+          <w:color w:val="000000"/>
+          <w:sz w:val="21"/>
+          <w:szCs w:val="21"/>
+        </w:rPr>
+      </w:pPr>
+      <w:r>
+        <w:rPr>
+          <w:color w:val="000000"/>
+          <w:sz w:val="21"/>
+          <w:szCs w:val="21"/>
+        </w:rPr>
+        <w:t>Ensuite, les boutons « Roll » et « </w:t>
+      </w:r>
+      <w:proofErr w:type="spellStart"/>
+      <w:r>
+        <w:rPr>
+          <w:color w:val="000000"/>
+          <w:sz w:val="21"/>
+          <w:szCs w:val="21"/>
+        </w:rPr>
+        <w:t>Hold</w:t>
+      </w:r>
+      <w:proofErr w:type="spellEnd"/>
+      <w:r>
+        <w:rPr>
+          <w:color w:val="000000"/>
+          <w:sz w:val="21"/>
+          <w:szCs w:val="21"/>
+        </w:rPr>
+        <w:t xml:space="preserve"> » servent respectivement à lancer les dés et à enregistrer le score de chaque manche dans le total du chaque joueur. Lorsque le dé vaut 1, le joueur passe son tour. Cela nécessite aussi la mise en place </w:t>
+      </w:r>
+      <w:proofErr w:type="gramStart"/>
+      <w:r>
+        <w:rPr>
+          <w:color w:val="000000"/>
+          <w:sz w:val="21"/>
+          <w:szCs w:val="21"/>
+        </w:rPr>
+        <w:t>d’un fonction</w:t>
+      </w:r>
+      <w:proofErr w:type="gramEnd"/>
+      <w:r>
+        <w:rPr>
+          <w:color w:val="000000"/>
+          <w:sz w:val="21"/>
+          <w:szCs w:val="21"/>
+        </w:rPr>
+        <w:t xml:space="preserve"> qui vérifie qu’avant de changer de joueur, le score de 100 n’a pas déjà été atteint pendant la manche en cours. S’il a été atteint, le prénom du joueur vainqueur est remplacé par « Winner ! », sinon la fonction « </w:t>
+      </w:r>
+      <w:proofErr w:type="spellStart"/>
+      <w:proofErr w:type="gramStart"/>
+      <w:r>
+        <w:rPr>
+          <w:color w:val="000000"/>
+          <w:sz w:val="21"/>
+          <w:szCs w:val="21"/>
+        </w:rPr>
+        <w:t>nextPlayer</w:t>
+      </w:r>
+      <w:proofErr w:type="spellEnd"/>
+      <w:r>
+        <w:rPr>
+          <w:color w:val="000000"/>
+          <w:sz w:val="21"/>
+          <w:szCs w:val="21"/>
+        </w:rPr>
+        <w:t>(</w:t>
+      </w:r>
+      <w:proofErr w:type="gramEnd"/>
+      <w:r>
+        <w:rPr>
+          <w:color w:val="000000"/>
+          <w:sz w:val="21"/>
+          <w:szCs w:val="21"/>
+        </w:rPr>
+        <w:t xml:space="preserve">) » se déclenche et le jeu continue. </w:t>
+      </w:r>
+    </w:p>
+    <w:p>
+      <w:pPr>
+        <w:pBdr>
+          <w:top w:val="single" w:sz="4" w:space="1" w:color="auto"/>
+          <w:left w:val="single" w:sz="4" w:space="1" w:color="auto"/>
+          <w:bottom w:val="single" w:sz="4" w:space="1" w:color="auto"/>
+          <w:right w:val="single" w:sz="4" w:space="1" w:color="auto"/>
+          <w:between w:val="nil"/>
+        </w:pBdr>
+        <w:rPr>
+          <w:color w:val="000000"/>
+          <w:sz w:val="21"/>
+          <w:szCs w:val="21"/>
+        </w:rPr>
+      </w:pPr>
+      <w:r>
+        <w:rPr>
+          <w:color w:val="000000"/>
+          <w:sz w:val="21"/>
+          <w:szCs w:val="21"/>
+        </w:rPr>
+        <w:t xml:space="preserve">Des </w:t>
+      </w:r>
+      <w:proofErr w:type="spellStart"/>
+      <w:r>
+        <w:rPr>
+          <w:color w:val="000000"/>
+          <w:sz w:val="21"/>
+          <w:szCs w:val="21"/>
+        </w:rPr>
+        <w:t>commits</w:t>
+      </w:r>
+      <w:proofErr w:type="spellEnd"/>
+      <w:r>
+        <w:rPr>
+          <w:color w:val="000000"/>
+          <w:sz w:val="21"/>
+          <w:szCs w:val="21"/>
+        </w:rPr>
+        <w:t xml:space="preserve"> réguliers ont été effectués pendant tout le projet afin d’enregistrer les mises à jour au fur et à mesure du développement. </w:t>
+      </w:r>
     </w:p>
     <w:p>
       <w:pPr>
@@ -1078,7 +1564,6 @@
           <w:sz w:val="21"/>
           <w:szCs w:val="21"/>
         </w:rPr>
-        <w:lastRenderedPageBreak/>
         <w:t>Précisez les moyens utilisés</w:t>
       </w:r>
       <w:r>
@@ -1114,7 +1599,25 @@
           <w:sz w:val="21"/>
           <w:szCs w:val="21"/>
         </w:rPr>
-        <w:t>: langages de programmation, frameworks, outils, logiciels, documentations techniques, etc...</w:t>
+        <w:t xml:space="preserve">: langages de programmation, </w:t>
+      </w:r>
+      <w:proofErr w:type="spellStart"/>
+      <w:r>
+        <w:rPr>
+          <w:color w:val="000000"/>
+          <w:sz w:val="21"/>
+          <w:szCs w:val="21"/>
+        </w:rPr>
+        <w:t>frameworks</w:t>
+      </w:r>
+      <w:proofErr w:type="spellEnd"/>
+      <w:r>
+        <w:rPr>
+          <w:color w:val="000000"/>
+          <w:sz w:val="21"/>
+          <w:szCs w:val="21"/>
+        </w:rPr>
+        <w:t>, outils, logiciels, documentations techniques, etc...</w:t>
       </w:r>
       <w:r>
         <w:rPr>
@@ -1156,6 +1659,56 @@
           <w:szCs w:val="21"/>
         </w:rPr>
       </w:pPr>
+      <w:r>
+        <w:rPr>
+          <w:color w:val="000000"/>
+          <w:sz w:val="21"/>
+          <w:szCs w:val="21"/>
+        </w:rPr>
+        <w:t>Langages</w:t>
+      </w:r>
+      <w:r>
+        <w:rPr>
+          <w:color w:val="000000"/>
+          <w:sz w:val="21"/>
+          <w:szCs w:val="21"/>
+        </w:rPr>
+        <w:t xml:space="preserve"> </w:t>
+      </w:r>
+      <w:r>
+        <w:rPr>
+          <w:color w:val="000000"/>
+          <w:sz w:val="21"/>
+          <w:szCs w:val="21"/>
+        </w:rPr>
+        <w:t>:</w:t>
+      </w:r>
+      <w:r>
+        <w:rPr>
+          <w:color w:val="000000"/>
+          <w:sz w:val="21"/>
+          <w:szCs w:val="21"/>
+        </w:rPr>
+        <w:t xml:space="preserve"> </w:t>
+      </w:r>
+      <w:proofErr w:type="gramStart"/>
+      <w:r>
+        <w:rPr>
+          <w:color w:val="000000"/>
+          <w:sz w:val="21"/>
+          <w:szCs w:val="21"/>
+        </w:rPr>
+        <w:t>HTML,CS</w:t>
+      </w:r>
+      <w:r>
+        <w:rPr>
+          <w:color w:val="000000"/>
+          <w:sz w:val="21"/>
+          <w:szCs w:val="21"/>
+        </w:rPr>
+        <w:t>S</w:t>
+      </w:r>
+      <w:proofErr w:type="gramEnd"/>
     </w:p>
     <w:p>
       <w:pPr>
@@ -1172,6 +1725,42 @@
           <w:szCs w:val="21"/>
         </w:rPr>
       </w:pPr>
+      <w:proofErr w:type="spellStart"/>
+      <w:r>
+        <w:rPr>
+          <w:color w:val="000000"/>
+          <w:sz w:val="21"/>
+          <w:szCs w:val="21"/>
+        </w:rPr>
+        <w:t>Frameworks</w:t>
+      </w:r>
+      <w:proofErr w:type="spellEnd"/>
+      <w:r>
+        <w:rPr>
+          <w:color w:val="000000"/>
+          <w:sz w:val="21"/>
+          <w:szCs w:val="21"/>
+        </w:rPr>
+        <w:t xml:space="preserve"> : </w:t>
+      </w:r>
+      <w:proofErr w:type="spellStart"/>
+      <w:r>
+        <w:rPr>
+          <w:color w:val="000000"/>
+          <w:sz w:val="21"/>
+          <w:szCs w:val="21"/>
+        </w:rPr>
+        <w:t>Bootstrap</w:t>
+      </w:r>
+      <w:proofErr w:type="spellEnd"/>
+      <w:r>
+        <w:rPr>
+          <w:color w:val="000000"/>
+          <w:sz w:val="21"/>
+          <w:szCs w:val="21"/>
+        </w:rPr>
+        <w:t>, documentation technique sur getbootstrap.com/</w:t>
+      </w:r>
     </w:p>
     <w:p>
       <w:pPr>
@@ -1188,6 +1777,30 @@
           <w:szCs w:val="21"/>
         </w:rPr>
       </w:pPr>
+      <w:r>
+        <w:rPr>
+          <w:color w:val="000000"/>
+          <w:sz w:val="21"/>
+          <w:szCs w:val="21"/>
+        </w:rPr>
+        <w:t>Logiciels</w:t>
+      </w:r>
+      <w:r>
+        <w:rPr>
+          <w:color w:val="000000"/>
+          <w:sz w:val="21"/>
+          <w:szCs w:val="21"/>
+        </w:rPr>
+        <w:t xml:space="preserve"> </w:t>
+      </w:r>
+      <w:r>
+        <w:rPr>
+          <w:color w:val="000000"/>
+          <w:sz w:val="21"/>
+          <w:szCs w:val="21"/>
+        </w:rPr>
+        <w:t>: Visual Studio Code</w:t>
+      </w:r>
     </w:p>
     <w:p>
       <w:pPr>
@@ -1204,6 +1817,156 @@
           <w:szCs w:val="21"/>
         </w:rPr>
       </w:pPr>
+      <w:r>
+        <w:rPr>
+          <w:color w:val="000000"/>
+          <w:sz w:val="21"/>
+          <w:szCs w:val="21"/>
+        </w:rPr>
+        <w:t xml:space="preserve">Plateforme en ligne : repl.it </w:t>
+      </w:r>
+      <w:r>
+        <w:rPr>
+          <w:color w:val="000000"/>
+          <w:sz w:val="21"/>
+          <w:szCs w:val="21"/>
+        </w:rPr>
+        <w:t xml:space="preserve">et </w:t>
+      </w:r>
+      <w:proofErr w:type="spellStart"/>
+      <w:r>
+        <w:rPr>
+          <w:color w:val="000000"/>
+          <w:sz w:val="21"/>
+          <w:szCs w:val="21"/>
+        </w:rPr>
+        <w:t>github</w:t>
+      </w:r>
+      <w:proofErr w:type="spellEnd"/>
+      <w:r>
+        <w:rPr>
+          <w:color w:val="000000"/>
+          <w:sz w:val="21"/>
+          <w:szCs w:val="21"/>
+        </w:rPr>
+        <w:t xml:space="preserve"> pour héberger le jeu</w:t>
+      </w:r>
+    </w:p>
+    <w:p>
+      <w:pPr>
+        <w:pBdr>
+          <w:top w:val="single" w:sz="4" w:space="1" w:color="auto"/>
+          <w:left w:val="single" w:sz="4" w:space="1" w:color="auto"/>
+          <w:bottom w:val="single" w:sz="4" w:space="1" w:color="auto"/>
+          <w:right w:val="single" w:sz="4" w:space="1" w:color="auto"/>
+          <w:between w:val="nil"/>
+        </w:pBdr>
+        <w:rPr>
+          <w:color w:val="000000"/>
+          <w:sz w:val="21"/>
+          <w:szCs w:val="21"/>
+        </w:rPr>
+      </w:pPr>
+      <w:r>
+        <w:rPr>
+          <w:color w:val="000000"/>
+          <w:sz w:val="21"/>
+          <w:szCs w:val="21"/>
+        </w:rPr>
+        <w:t xml:space="preserve">Ressources (images) : </w:t>
+      </w:r>
+      <w:proofErr w:type="spellStart"/>
+      <w:r>
+        <w:rPr>
+          <w:color w:val="000000"/>
+          <w:sz w:val="21"/>
+          <w:szCs w:val="21"/>
+        </w:rPr>
+        <w:t>Unsplash</w:t>
+      </w:r>
+      <w:proofErr w:type="spellEnd"/>
+    </w:p>
+    <w:p>
+      <w:pPr>
+        <w:pBdr>
+          <w:top w:val="single" w:sz="4" w:space="1" w:color="auto"/>
+          <w:left w:val="single" w:sz="4" w:space="1" w:color="auto"/>
+          <w:bottom w:val="single" w:sz="4" w:space="1" w:color="auto"/>
+          <w:right w:val="single" w:sz="4" w:space="1" w:color="auto"/>
+          <w:between w:val="nil"/>
+        </w:pBdr>
+        <w:rPr>
+          <w:color w:val="000000"/>
+          <w:sz w:val="21"/>
+          <w:szCs w:val="21"/>
+        </w:rPr>
+      </w:pPr>
+      <w:r>
+        <w:rPr>
+          <w:color w:val="000000"/>
+          <w:sz w:val="21"/>
+          <w:szCs w:val="21"/>
+        </w:rPr>
+        <w:t xml:space="preserve">Documentation : cours de STUDI, </w:t>
+      </w:r>
+    </w:p>
+    <w:p>
+      <w:pPr>
+        <w:pBdr>
+          <w:top w:val="single" w:sz="4" w:space="1" w:color="auto"/>
+          <w:left w:val="single" w:sz="4" w:space="1" w:color="auto"/>
+          <w:bottom w:val="single" w:sz="4" w:space="1" w:color="auto"/>
+          <w:right w:val="single" w:sz="4" w:space="1" w:color="auto"/>
+          <w:between w:val="nil"/>
+        </w:pBdr>
+        <w:rPr>
+          <w:color w:val="000000"/>
+          <w:sz w:val="21"/>
+          <w:szCs w:val="21"/>
+        </w:rPr>
+      </w:pPr>
+      <w:r>
+        <w:rPr>
+          <w:color w:val="000000"/>
+          <w:sz w:val="21"/>
+          <w:szCs w:val="21"/>
+        </w:rPr>
+        <w:t xml:space="preserve">Application mobile </w:t>
+      </w:r>
+      <w:proofErr w:type="spellStart"/>
+      <w:r>
+        <w:rPr>
+          <w:color w:val="000000"/>
+          <w:sz w:val="21"/>
+          <w:szCs w:val="21"/>
+        </w:rPr>
+        <w:t>Mimo</w:t>
+      </w:r>
+      <w:proofErr w:type="spellEnd"/>
+      <w:r>
+        <w:rPr>
+          <w:color w:val="000000"/>
+          <w:sz w:val="21"/>
+          <w:szCs w:val="21"/>
+        </w:rPr>
+        <w:t xml:space="preserve"> et glossaire https://getmimo.com/ </w:t>
+      </w:r>
+    </w:p>
+    <w:p>
+      <w:pPr>
+        <w:pBdr>
+          <w:top w:val="single" w:sz="4" w:space="1" w:color="auto"/>
+          <w:left w:val="single" w:sz="4" w:space="1" w:color="auto"/>
+          <w:bottom w:val="single" w:sz="4" w:space="1" w:color="auto"/>
+          <w:right w:val="single" w:sz="4" w:space="1" w:color="auto"/>
+          <w:between w:val="nil"/>
+        </w:pBdr>
+        <w:rPr>
+          <w:color w:val="000000"/>
+          <w:sz w:val="21"/>
+          <w:szCs w:val="21"/>
+        </w:rPr>
+      </w:pPr>
     </w:p>
     <w:p>
       <w:pPr>
@@ -1297,13 +2060,59 @@
           <w:szCs w:val="21"/>
         </w:rPr>
       </w:pPr>
-      <w:r>
-        <w:rPr>
-          <w:color w:val="000000"/>
-          <w:sz w:val="21"/>
-          <w:szCs w:val="21"/>
-        </w:rPr>
-        <w:t>NB: Pour le cas des exercices et évaluations demandées sur la plateforme Studi, il s'agit de...Studi.</w:t>
+      <w:proofErr w:type="gramStart"/>
+      <w:r>
+        <w:rPr>
+          <w:color w:val="000000"/>
+          <w:sz w:val="21"/>
+          <w:szCs w:val="21"/>
+        </w:rPr>
+        <w:t>NB:</w:t>
+      </w:r>
+      <w:proofErr w:type="gramEnd"/>
+      <w:r>
+        <w:rPr>
+          <w:color w:val="000000"/>
+          <w:sz w:val="21"/>
+          <w:szCs w:val="21"/>
+        </w:rPr>
+        <w:t xml:space="preserve"> Pour le cas des exercices et évaluations demandées sur la plateforme </w:t>
+      </w:r>
+      <w:proofErr w:type="spellStart"/>
+      <w:r>
+        <w:rPr>
+          <w:color w:val="000000"/>
+          <w:sz w:val="21"/>
+          <w:szCs w:val="21"/>
+        </w:rPr>
+        <w:t>Studi</w:t>
+      </w:r>
+      <w:proofErr w:type="spellEnd"/>
+      <w:r>
+        <w:rPr>
+          <w:color w:val="000000"/>
+          <w:sz w:val="21"/>
+          <w:szCs w:val="21"/>
+        </w:rPr>
+        <w:t>, il s'agit de...</w:t>
+      </w:r>
+      <w:proofErr w:type="spellStart"/>
+      <w:r>
+        <w:rPr>
+          <w:color w:val="000000"/>
+          <w:sz w:val="21"/>
+          <w:szCs w:val="21"/>
+        </w:rPr>
+        <w:t>Studi</w:t>
+      </w:r>
+      <w:proofErr w:type="spellEnd"/>
+      <w:r>
+        <w:rPr>
+          <w:color w:val="000000"/>
+          <w:sz w:val="21"/>
+          <w:szCs w:val="21"/>
+        </w:rPr>
+        <w:t>.</w:t>
       </w:r>
     </w:p>
     <w:p>
@@ -1321,6 +2130,30 @@
           <w:szCs w:val="21"/>
         </w:rPr>
       </w:pPr>
+    </w:p>
+    <w:p>
+      <w:pPr>
+        <w:pBdr>
+          <w:top w:val="single" w:sz="4" w:space="1" w:color="auto"/>
+          <w:left w:val="single" w:sz="4" w:space="1" w:color="auto"/>
+          <w:bottom w:val="single" w:sz="4" w:space="1" w:color="auto"/>
+          <w:right w:val="single" w:sz="4" w:space="1" w:color="auto"/>
+          <w:between w:val="nil"/>
+        </w:pBdr>
+        <w:rPr>
+          <w:color w:val="000000"/>
+          <w:sz w:val="21"/>
+          <w:szCs w:val="21"/>
+        </w:rPr>
+      </w:pPr>
+      <w:r>
+        <w:rPr>
+          <w:color w:val="000000"/>
+          <w:sz w:val="21"/>
+          <w:szCs w:val="21"/>
+        </w:rPr>
+        <w:t>Ce jeu a été réalisé pour STUDI en respectant les consignes de l’évaluation</w:t>
+      </w:r>
     </w:p>
     <w:p>
       <w:pPr>
@@ -1671,7 +2504,7 @@
 </file>
 
 <file path=word/endnotes.xml><?xml version="1.0" encoding="utf-8"?>
-<w:endnotes xmlns:wpc="http://schemas.microsoft.com/office/word/2010/wordprocessingCanvas" xmlns:cx="http://schemas.microsoft.com/office/drawing/2014/chartex" xmlns:mc="http://schemas.openxmlformats.org/markup-compatibility/2006" xmlns:o="urn:schemas-microsoft-com:office:office" xmlns:r="http://schemas.openxmlformats.org/officeDocument/2006/relationships" xmlns:m="http://schemas.openxmlformats.org/officeDocument/2006/math" xmlns:v="urn:schemas-microsoft-com:vml" xmlns:wp14="http://schemas.microsoft.com/office/word/2010/wordprocessingDrawing" xmlns:wp="http://schemas.openxmlformats.org/drawingml/2006/wordprocessingDrawing" xmlns:w10="urn:schemas-microsoft-com:office:word" xmlns:w="http://schemas.openxmlformats.org/wordprocessingml/2006/main" xmlns:w14="http://schemas.microsoft.com/office/word/2010/wordml" xmlns:w15="http://schemas.microsoft.com/office/word/2012/wordml" xmlns:w16se="http://schemas.microsoft.com/office/word/2015/wordml/symex" xmlns:wpg="http://schemas.microsoft.com/office/word/2010/wordprocessingGroup" xmlns:wpi="http://schemas.microsoft.com/office/word/2010/wordprocessingInk" xmlns:wne="http://schemas.microsoft.com/office/word/2006/wordml" xmlns:wps="http://schemas.microsoft.com/office/word/2010/wordprocessingShape" mc:Ignorable="w14 w15 w16se wp14">
+<w:endnotes xmlns:wpc="http://schemas.microsoft.com/office/word/2010/wordprocessingCanvas" xmlns:cx="http://schemas.microsoft.com/office/drawing/2014/chartex" xmlns:cx1="http://schemas.microsoft.com/office/drawing/2015/9/8/chartex" xmlns:cx2="http://schemas.microsoft.com/office/drawing/2015/10/21/chartex" xmlns:cx3="http://schemas.microsoft.com/office/drawing/2016/5/9/chartex" xmlns:cx4="http://schemas.microsoft.com/office/drawing/2016/5/10/chartex" xmlns:cx5="http://schemas.microsoft.com/office/drawing/2016/5/11/chartex" xmlns:cx6="http://schemas.microsoft.com/office/drawing/2016/5/12/chartex" xmlns:cx7="http://schemas.microsoft.com/office/drawing/2016/5/13/chartex" xmlns:cx8="http://schemas.microsoft.com/office/drawing/2016/5/14/chartex" xmlns:mc="http://schemas.openxmlformats.org/markup-compatibility/2006" xmlns:aink="http://schemas.microsoft.com/office/drawing/2016/ink" xmlns:am3d="http://schemas.microsoft.com/office/drawing/2017/model3d" xmlns:o="urn:schemas-microsoft-com:office:office" xmlns:r="http://schemas.openxmlformats.org/officeDocument/2006/relationships" xmlns:m="http://schemas.openxmlformats.org/officeDocument/2006/math" xmlns:v="urn:schemas-microsoft-com:vml" xmlns:wp14="http://schemas.microsoft.com/office/word/2010/wordprocessingDrawing" xmlns:wp="http://schemas.openxmlformats.org/drawingml/2006/wordprocessingDrawing" xmlns:w10="urn:schemas-microsoft-com:office:word" xmlns:w="http://schemas.openxmlformats.org/wordprocessingml/2006/main" xmlns:w14="http://schemas.microsoft.com/office/word/2010/wordml" xmlns:w15="http://schemas.microsoft.com/office/word/2012/wordml" xmlns:w16cex="http://schemas.microsoft.com/office/word/2018/wordml/cex" xmlns:w16cid="http://schemas.microsoft.com/office/word/2016/wordml/cid" xmlns:w16="http://schemas.microsoft.com/office/word/2018/wordml" xmlns:w16sdtdh="http://schemas.microsoft.com/office/word/2020/wordml/sdtdatahash" xmlns:w16se="http://schemas.microsoft.com/office/word/2015/wordml/symex" xmlns:wpg="http://schemas.microsoft.com/office/word/2010/wordprocessingGroup" xmlns:wpi="http://schemas.microsoft.com/office/word/2010/wordprocessingInk" xmlns:wne="http://schemas.microsoft.com/office/word/2006/wordml" xmlns:wps="http://schemas.microsoft.com/office/word/2010/wordprocessingShape" mc:Ignorable="w14 w15 w16se w16cid w16 w16cex w16sdtdh wp14">
   <w:endnote w:type="separator" w:id="-1">
     <w:p>
       <w:r>
@@ -1690,7 +2523,7 @@
 </file>
 
 <file path=word/footer1.xml><?xml version="1.0" encoding="utf-8"?>
-<w:ftr xmlns:wpc="http://schemas.microsoft.com/office/word/2010/wordprocessingCanvas" xmlns:cx="http://schemas.microsoft.com/office/drawing/2014/chartex" xmlns:mc="http://schemas.openxmlformats.org/markup-compatibility/2006" xmlns:o="urn:schemas-microsoft-com:office:office" xmlns:r="http://schemas.openxmlformats.org/officeDocument/2006/relationships" xmlns:m="http://schemas.openxmlformats.org/officeDocument/2006/math" xmlns:v="urn:schemas-microsoft-com:vml" xmlns:wp14="http://schemas.microsoft.com/office/word/2010/wordprocessingDrawing" xmlns:wp="http://schemas.openxmlformats.org/drawingml/2006/wordprocessingDrawing" xmlns:w10="urn:schemas-microsoft-com:office:word" xmlns:w="http://schemas.openxmlformats.org/wordprocessingml/2006/main" xmlns:w14="http://schemas.microsoft.com/office/word/2010/wordml" xmlns:w15="http://schemas.microsoft.com/office/word/2012/wordml" xmlns:w16se="http://schemas.microsoft.com/office/word/2015/wordml/symex" xmlns:wpg="http://schemas.microsoft.com/office/word/2010/wordprocessingGroup" xmlns:wpi="http://schemas.microsoft.com/office/word/2010/wordprocessingInk" xmlns:wne="http://schemas.microsoft.com/office/word/2006/wordml" xmlns:wps="http://schemas.microsoft.com/office/word/2010/wordprocessingShape" mc:Ignorable="w14 w15 w16se wp14">
+<w:ftr xmlns:wpc="http://schemas.microsoft.com/office/word/2010/wordprocessingCanvas" xmlns:cx="http://schemas.microsoft.com/office/drawing/2014/chartex" xmlns:cx1="http://schemas.microsoft.com/office/drawing/2015/9/8/chartex" xmlns:cx2="http://schemas.microsoft.com/office/drawing/2015/10/21/chartex" xmlns:cx3="http://schemas.microsoft.com/office/drawing/2016/5/9/chartex" xmlns:cx4="http://schemas.microsoft.com/office/drawing/2016/5/10/chartex" xmlns:cx5="http://schemas.microsoft.com/office/drawing/2016/5/11/chartex" xmlns:cx6="http://schemas.microsoft.com/office/drawing/2016/5/12/chartex" xmlns:cx7="http://schemas.microsoft.com/office/drawing/2016/5/13/chartex" xmlns:cx8="http://schemas.microsoft.com/office/drawing/2016/5/14/chartex" xmlns:mc="http://schemas.openxmlformats.org/markup-compatibility/2006" xmlns:aink="http://schemas.microsoft.com/office/drawing/2016/ink" xmlns:am3d="http://schemas.microsoft.com/office/drawing/2017/model3d" xmlns:o="urn:schemas-microsoft-com:office:office" xmlns:r="http://schemas.openxmlformats.org/officeDocument/2006/relationships" xmlns:m="http://schemas.openxmlformats.org/officeDocument/2006/math" xmlns:v="urn:schemas-microsoft-com:vml" xmlns:wp14="http://schemas.microsoft.com/office/word/2010/wordprocessingDrawing" xmlns:wp="http://schemas.openxmlformats.org/drawingml/2006/wordprocessingDrawing" xmlns:w10="urn:schemas-microsoft-com:office:word" xmlns:w="http://schemas.openxmlformats.org/wordprocessingml/2006/main" xmlns:w14="http://schemas.microsoft.com/office/word/2010/wordml" xmlns:w15="http://schemas.microsoft.com/office/word/2012/wordml" xmlns:w16cex="http://schemas.microsoft.com/office/word/2018/wordml/cex" xmlns:w16cid="http://schemas.microsoft.com/office/word/2016/wordml/cid" xmlns:w16="http://schemas.microsoft.com/office/word/2018/wordml" xmlns:w16sdtdh="http://schemas.microsoft.com/office/word/2020/wordml/sdtdatahash" xmlns:w16se="http://schemas.microsoft.com/office/word/2015/wordml/symex" xmlns:wpg="http://schemas.microsoft.com/office/word/2010/wordprocessingGroup" xmlns:wpi="http://schemas.microsoft.com/office/word/2010/wordprocessingInk" xmlns:wne="http://schemas.microsoft.com/office/word/2006/wordml" xmlns:wps="http://schemas.microsoft.com/office/word/2010/wordprocessingShape" mc:Ignorable="w14 w15 w16se w16cid w16 w16cex w16sdtdh wp14">
   <w:p>
     <w:pPr>
       <w:rPr>
@@ -1703,8 +2536,25 @@
         <w:sz w:val="22"/>
         <w:szCs w:val="22"/>
       </w:rPr>
-      <w:t xml:space="preserve">©Studi - Reproduction interdite </w:t>
+      <w:t>©</w:t>
     </w:r>
+    <w:proofErr w:type="spellStart"/>
+    <w:r>
+      <w:rPr>
+        <w:sz w:val="22"/>
+        <w:szCs w:val="22"/>
+      </w:rPr>
+      <w:t>Studi</w:t>
+    </w:r>
+    <w:proofErr w:type="spellEnd"/>
+    <w:r>
+      <w:rPr>
+        <w:sz w:val="22"/>
+        <w:szCs w:val="22"/>
+      </w:rPr>
+      <w:t xml:space="preserve"> - Reproduction interdite </w:t>
+    </w:r>
+    <w:proofErr w:type="gramStart"/>
     <w:r>
       <w:rPr>
         <w:sz w:val="22"/>
@@ -1718,7 +2568,15 @@
         <w:sz w:val="22"/>
         <w:szCs w:val="22"/>
       </w:rPr>
-      <w:t>GDWFSDVSWEBAJAVAEXAIII1A</w:t>
+      <w:t>GDWFSDVSWEBAJAVAEXAIII</w:t>
+    </w:r>
+    <w:proofErr w:type="gramEnd"/>
+    <w:r>
+      <w:rPr>
+        <w:sz w:val="22"/>
+        <w:szCs w:val="22"/>
+      </w:rPr>
+      <w:t>1A</w:t>
     </w:r>
     <w:r>
       <w:rPr>
@@ -1829,7 +2687,7 @@
 </file>
 
 <file path=word/footnotes.xml><?xml version="1.0" encoding="utf-8"?>
-<w:footnotes xmlns:wpc="http://schemas.microsoft.com/office/word/2010/wordprocessingCanvas" xmlns:cx="http://schemas.microsoft.com/office/drawing/2014/chartex" xmlns:mc="http://schemas.openxmlformats.org/markup-compatibility/2006" xmlns:o="urn:schemas-microsoft-com:office:office" xmlns:r="http://schemas.openxmlformats.org/officeDocument/2006/relationships" xmlns:m="http://schemas.openxmlformats.org/officeDocument/2006/math" xmlns:v="urn:schemas-microsoft-com:vml" xmlns:wp14="http://schemas.microsoft.com/office/word/2010/wordprocessingDrawing" xmlns:wp="http://schemas.openxmlformats.org/drawingml/2006/wordprocessingDrawing" xmlns:w10="urn:schemas-microsoft-com:office:word" xmlns:w="http://schemas.openxmlformats.org/wordprocessingml/2006/main" xmlns:w14="http://schemas.microsoft.com/office/word/2010/wordml" xmlns:w15="http://schemas.microsoft.com/office/word/2012/wordml" xmlns:w16se="http://schemas.microsoft.com/office/word/2015/wordml/symex" xmlns:wpg="http://schemas.microsoft.com/office/word/2010/wordprocessingGroup" xmlns:wpi="http://schemas.microsoft.com/office/word/2010/wordprocessingInk" xmlns:wne="http://schemas.microsoft.com/office/word/2006/wordml" xmlns:wps="http://schemas.microsoft.com/office/word/2010/wordprocessingShape" mc:Ignorable="w14 w15 w16se wp14">
+<w:footnotes xmlns:wpc="http://schemas.microsoft.com/office/word/2010/wordprocessingCanvas" xmlns:cx="http://schemas.microsoft.com/office/drawing/2014/chartex" xmlns:cx1="http://schemas.microsoft.com/office/drawing/2015/9/8/chartex" xmlns:cx2="http://schemas.microsoft.com/office/drawing/2015/10/21/chartex" xmlns:cx3="http://schemas.microsoft.com/office/drawing/2016/5/9/chartex" xmlns:cx4="http://schemas.microsoft.com/office/drawing/2016/5/10/chartex" xmlns:cx5="http://schemas.microsoft.com/office/drawing/2016/5/11/chartex" xmlns:cx6="http://schemas.microsoft.com/office/drawing/2016/5/12/chartex" xmlns:cx7="http://schemas.microsoft.com/office/drawing/2016/5/13/chartex" xmlns:cx8="http://schemas.microsoft.com/office/drawing/2016/5/14/chartex" xmlns:mc="http://schemas.openxmlformats.org/markup-compatibility/2006" xmlns:aink="http://schemas.microsoft.com/office/drawing/2016/ink" xmlns:am3d="http://schemas.microsoft.com/office/drawing/2017/model3d" xmlns:o="urn:schemas-microsoft-com:office:office" xmlns:r="http://schemas.openxmlformats.org/officeDocument/2006/relationships" xmlns:m="http://schemas.openxmlformats.org/officeDocument/2006/math" xmlns:v="urn:schemas-microsoft-com:vml" xmlns:wp14="http://schemas.microsoft.com/office/word/2010/wordprocessingDrawing" xmlns:wp="http://schemas.openxmlformats.org/drawingml/2006/wordprocessingDrawing" xmlns:w10="urn:schemas-microsoft-com:office:word" xmlns:w="http://schemas.openxmlformats.org/wordprocessingml/2006/main" xmlns:w14="http://schemas.microsoft.com/office/word/2010/wordml" xmlns:w15="http://schemas.microsoft.com/office/word/2012/wordml" xmlns:w16cex="http://schemas.microsoft.com/office/word/2018/wordml/cex" xmlns:w16cid="http://schemas.microsoft.com/office/word/2016/wordml/cid" xmlns:w16="http://schemas.microsoft.com/office/word/2018/wordml" xmlns:w16sdtdh="http://schemas.microsoft.com/office/word/2020/wordml/sdtdatahash" xmlns:w16se="http://schemas.microsoft.com/office/word/2015/wordml/symex" xmlns:wpg="http://schemas.microsoft.com/office/word/2010/wordprocessingGroup" xmlns:wpi="http://schemas.microsoft.com/office/word/2010/wordprocessingInk" xmlns:wne="http://schemas.microsoft.com/office/word/2006/wordml" xmlns:wps="http://schemas.microsoft.com/office/word/2010/wordprocessingShape" mc:Ignorable="w14 w15 w16se w16cid w16 w16cex w16sdtdh wp14">
   <w:footnote w:type="separator" w:id="-1">
     <w:p>
       <w:r>
@@ -1848,7 +2706,7 @@
 </file>
 
 <file path=word/header1.xml><?xml version="1.0" encoding="utf-8"?>
-<w:hdr xmlns:wpc="http://schemas.microsoft.com/office/word/2010/wordprocessingCanvas" xmlns:cx="http://schemas.microsoft.com/office/drawing/2014/chartex" xmlns:mc="http://schemas.openxmlformats.org/markup-compatibility/2006" xmlns:o="urn:schemas-microsoft-com:office:office" xmlns:r="http://schemas.openxmlformats.org/officeDocument/2006/relationships" xmlns:m="http://schemas.openxmlformats.org/officeDocument/2006/math" xmlns:v="urn:schemas-microsoft-com:vml" xmlns:wp14="http://schemas.microsoft.com/office/word/2010/wordprocessingDrawing" xmlns:wp="http://schemas.openxmlformats.org/drawingml/2006/wordprocessingDrawing" xmlns:w10="urn:schemas-microsoft-com:office:word" xmlns:w="http://schemas.openxmlformats.org/wordprocessingml/2006/main" xmlns:w14="http://schemas.microsoft.com/office/word/2010/wordml" xmlns:w15="http://schemas.microsoft.com/office/word/2012/wordml" xmlns:w16se="http://schemas.microsoft.com/office/word/2015/wordml/symex" xmlns:wpg="http://schemas.microsoft.com/office/word/2010/wordprocessingGroup" xmlns:wpi="http://schemas.microsoft.com/office/word/2010/wordprocessingInk" xmlns:wne="http://schemas.microsoft.com/office/word/2006/wordml" xmlns:wps="http://schemas.microsoft.com/office/word/2010/wordprocessingShape" mc:Ignorable="w14 w15 w16se wp14">
+<w:hdr xmlns:wpc="http://schemas.microsoft.com/office/word/2010/wordprocessingCanvas" xmlns:cx="http://schemas.microsoft.com/office/drawing/2014/chartex" xmlns:cx1="http://schemas.microsoft.com/office/drawing/2015/9/8/chartex" xmlns:cx2="http://schemas.microsoft.com/office/drawing/2015/10/21/chartex" xmlns:cx3="http://schemas.microsoft.com/office/drawing/2016/5/9/chartex" xmlns:cx4="http://schemas.microsoft.com/office/drawing/2016/5/10/chartex" xmlns:cx5="http://schemas.microsoft.com/office/drawing/2016/5/11/chartex" xmlns:cx6="http://schemas.microsoft.com/office/drawing/2016/5/12/chartex" xmlns:cx7="http://schemas.microsoft.com/office/drawing/2016/5/13/chartex" xmlns:cx8="http://schemas.microsoft.com/office/drawing/2016/5/14/chartex" xmlns:mc="http://schemas.openxmlformats.org/markup-compatibility/2006" xmlns:aink="http://schemas.microsoft.com/office/drawing/2016/ink" xmlns:am3d="http://schemas.microsoft.com/office/drawing/2017/model3d" xmlns:o="urn:schemas-microsoft-com:office:office" xmlns:r="http://schemas.openxmlformats.org/officeDocument/2006/relationships" xmlns:m="http://schemas.openxmlformats.org/officeDocument/2006/math" xmlns:v="urn:schemas-microsoft-com:vml" xmlns:wp14="http://schemas.microsoft.com/office/word/2010/wordprocessingDrawing" xmlns:wp="http://schemas.openxmlformats.org/drawingml/2006/wordprocessingDrawing" xmlns:w10="urn:schemas-microsoft-com:office:word" xmlns:w="http://schemas.openxmlformats.org/wordprocessingml/2006/main" xmlns:w14="http://schemas.microsoft.com/office/word/2010/wordml" xmlns:w15="http://schemas.microsoft.com/office/word/2012/wordml" xmlns:w16cex="http://schemas.microsoft.com/office/word/2018/wordml/cex" xmlns:w16cid="http://schemas.microsoft.com/office/word/2016/wordml/cid" xmlns:w16="http://schemas.microsoft.com/office/word/2018/wordml" xmlns:w16sdtdh="http://schemas.microsoft.com/office/word/2020/wordml/sdtdatahash" xmlns:w16se="http://schemas.microsoft.com/office/word/2015/wordml/symex" xmlns:wpg="http://schemas.microsoft.com/office/word/2010/wordprocessingGroup" xmlns:wpi="http://schemas.microsoft.com/office/word/2010/wordprocessingInk" xmlns:wne="http://schemas.microsoft.com/office/word/2006/wordml" xmlns:wps="http://schemas.microsoft.com/office/word/2010/wordprocessingShape" mc:Ignorable="w14 w15 w16se w16cid w16 w16cex w16sdtdh wp14">
   <w:p>
     <w:pPr>
       <w:pBdr>
@@ -1872,7 +2730,7 @@
 </file>
 
 <file path=word/header2.xml><?xml version="1.0" encoding="utf-8"?>
-<w:hdr xmlns:wpc="http://schemas.microsoft.com/office/word/2010/wordprocessingCanvas" xmlns:cx="http://schemas.microsoft.com/office/drawing/2014/chartex" xmlns:mc="http://schemas.openxmlformats.org/markup-compatibility/2006" xmlns:o="urn:schemas-microsoft-com:office:office" xmlns:r="http://schemas.openxmlformats.org/officeDocument/2006/relationships" xmlns:m="http://schemas.openxmlformats.org/officeDocument/2006/math" xmlns:v="urn:schemas-microsoft-com:vml" xmlns:wp14="http://schemas.microsoft.com/office/word/2010/wordprocessingDrawing" xmlns:wp="http://schemas.openxmlformats.org/drawingml/2006/wordprocessingDrawing" xmlns:w10="urn:schemas-microsoft-com:office:word" xmlns:w="http://schemas.openxmlformats.org/wordprocessingml/2006/main" xmlns:w14="http://schemas.microsoft.com/office/word/2010/wordml" xmlns:w15="http://schemas.microsoft.com/office/word/2012/wordml" xmlns:w16se="http://schemas.microsoft.com/office/word/2015/wordml/symex" xmlns:wpg="http://schemas.microsoft.com/office/word/2010/wordprocessingGroup" xmlns:wpi="http://schemas.microsoft.com/office/word/2010/wordprocessingInk" xmlns:wne="http://schemas.microsoft.com/office/word/2006/wordml" xmlns:wps="http://schemas.microsoft.com/office/word/2010/wordprocessingShape" mc:Ignorable="w14 w15 w16se wp14">
+<w:hdr xmlns:wpc="http://schemas.microsoft.com/office/word/2010/wordprocessingCanvas" xmlns:cx="http://schemas.microsoft.com/office/drawing/2014/chartex" xmlns:cx1="http://schemas.microsoft.com/office/drawing/2015/9/8/chartex" xmlns:cx2="http://schemas.microsoft.com/office/drawing/2015/10/21/chartex" xmlns:cx3="http://schemas.microsoft.com/office/drawing/2016/5/9/chartex" xmlns:cx4="http://schemas.microsoft.com/office/drawing/2016/5/10/chartex" xmlns:cx5="http://schemas.microsoft.com/office/drawing/2016/5/11/chartex" xmlns:cx6="http://schemas.microsoft.com/office/drawing/2016/5/12/chartex" xmlns:cx7="http://schemas.microsoft.com/office/drawing/2016/5/13/chartex" xmlns:cx8="http://schemas.microsoft.com/office/drawing/2016/5/14/chartex" xmlns:mc="http://schemas.openxmlformats.org/markup-compatibility/2006" xmlns:aink="http://schemas.microsoft.com/office/drawing/2016/ink" xmlns:am3d="http://schemas.microsoft.com/office/drawing/2017/model3d" xmlns:o="urn:schemas-microsoft-com:office:office" xmlns:r="http://schemas.openxmlformats.org/officeDocument/2006/relationships" xmlns:m="http://schemas.openxmlformats.org/officeDocument/2006/math" xmlns:v="urn:schemas-microsoft-com:vml" xmlns:wp14="http://schemas.microsoft.com/office/word/2010/wordprocessingDrawing" xmlns:wp="http://schemas.openxmlformats.org/drawingml/2006/wordprocessingDrawing" xmlns:w10="urn:schemas-microsoft-com:office:word" xmlns:w="http://schemas.openxmlformats.org/wordprocessingml/2006/main" xmlns:w14="http://schemas.microsoft.com/office/word/2010/wordml" xmlns:w15="http://schemas.microsoft.com/office/word/2012/wordml" xmlns:w16cex="http://schemas.microsoft.com/office/word/2018/wordml/cex" xmlns:w16cid="http://schemas.microsoft.com/office/word/2016/wordml/cid" xmlns:w16="http://schemas.microsoft.com/office/word/2018/wordml" xmlns:w16sdtdh="http://schemas.microsoft.com/office/word/2020/wordml/sdtdatahash" xmlns:w16se="http://schemas.microsoft.com/office/word/2015/wordml/symex" xmlns:wpg="http://schemas.microsoft.com/office/word/2010/wordprocessingGroup" xmlns:wpi="http://schemas.microsoft.com/office/word/2010/wordprocessingInk" xmlns:wne="http://schemas.microsoft.com/office/word/2006/wordml" xmlns:wps="http://schemas.microsoft.com/office/word/2010/wordprocessingShape" mc:Ignorable="w14 w15 w16se w16cid w16 w16cex w16sdtdh wp14">
   <w:p>
     <w:pPr>
       <w:pBdr>
@@ -1945,14 +2803,19 @@
       <w:jc w:val="right"/>
     </w:pPr>
     <w:r>
-      <w:t>Dynamiser vos sites web avec Javascript</w:t>
+      <w:t xml:space="preserve">Dynamiser vos sites web avec </w:t>
     </w:r>
+    <w:proofErr w:type="spellStart"/>
+    <w:r>
+      <w:t>Javascript</w:t>
+    </w:r>
+    <w:proofErr w:type="spellEnd"/>
   </w:p>
 </w:hdr>
 </file>
 
 <file path=word/header3.xml><?xml version="1.0" encoding="utf-8"?>
-<w:hdr xmlns:wpc="http://schemas.microsoft.com/office/word/2010/wordprocessingCanvas" xmlns:cx="http://schemas.microsoft.com/office/drawing/2014/chartex" xmlns:mc="http://schemas.openxmlformats.org/markup-compatibility/2006" xmlns:o="urn:schemas-microsoft-com:office:office" xmlns:r="http://schemas.openxmlformats.org/officeDocument/2006/relationships" xmlns:m="http://schemas.openxmlformats.org/officeDocument/2006/math" xmlns:v="urn:schemas-microsoft-com:vml" xmlns:wp14="http://schemas.microsoft.com/office/word/2010/wordprocessingDrawing" xmlns:wp="http://schemas.openxmlformats.org/drawingml/2006/wordprocessingDrawing" xmlns:w10="urn:schemas-microsoft-com:office:word" xmlns:w="http://schemas.openxmlformats.org/wordprocessingml/2006/main" xmlns:w14="http://schemas.microsoft.com/office/word/2010/wordml" xmlns:w15="http://schemas.microsoft.com/office/word/2012/wordml" xmlns:w16se="http://schemas.microsoft.com/office/word/2015/wordml/symex" xmlns:wpg="http://schemas.microsoft.com/office/word/2010/wordprocessingGroup" xmlns:wpi="http://schemas.microsoft.com/office/word/2010/wordprocessingInk" xmlns:wne="http://schemas.microsoft.com/office/word/2006/wordml" xmlns:wps="http://schemas.microsoft.com/office/word/2010/wordprocessingShape" mc:Ignorable="w14 w15 w16se wp14">
+<w:hdr xmlns:wpc="http://schemas.microsoft.com/office/word/2010/wordprocessingCanvas" xmlns:cx="http://schemas.microsoft.com/office/drawing/2014/chartex" xmlns:cx1="http://schemas.microsoft.com/office/drawing/2015/9/8/chartex" xmlns:cx2="http://schemas.microsoft.com/office/drawing/2015/10/21/chartex" xmlns:cx3="http://schemas.microsoft.com/office/drawing/2016/5/9/chartex" xmlns:cx4="http://schemas.microsoft.com/office/drawing/2016/5/10/chartex" xmlns:cx5="http://schemas.microsoft.com/office/drawing/2016/5/11/chartex" xmlns:cx6="http://schemas.microsoft.com/office/drawing/2016/5/12/chartex" xmlns:cx7="http://schemas.microsoft.com/office/drawing/2016/5/13/chartex" xmlns:cx8="http://schemas.microsoft.com/office/drawing/2016/5/14/chartex" xmlns:mc="http://schemas.openxmlformats.org/markup-compatibility/2006" xmlns:aink="http://schemas.microsoft.com/office/drawing/2016/ink" xmlns:am3d="http://schemas.microsoft.com/office/drawing/2017/model3d" xmlns:o="urn:schemas-microsoft-com:office:office" xmlns:r="http://schemas.openxmlformats.org/officeDocument/2006/relationships" xmlns:m="http://schemas.openxmlformats.org/officeDocument/2006/math" xmlns:v="urn:schemas-microsoft-com:vml" xmlns:wp14="http://schemas.microsoft.com/office/word/2010/wordprocessingDrawing" xmlns:wp="http://schemas.openxmlformats.org/drawingml/2006/wordprocessingDrawing" xmlns:w10="urn:schemas-microsoft-com:office:word" xmlns:w="http://schemas.openxmlformats.org/wordprocessingml/2006/main" xmlns:w14="http://schemas.microsoft.com/office/word/2010/wordml" xmlns:w15="http://schemas.microsoft.com/office/word/2012/wordml" xmlns:w16cex="http://schemas.microsoft.com/office/word/2018/wordml/cex" xmlns:w16cid="http://schemas.microsoft.com/office/word/2016/wordml/cid" xmlns:w16="http://schemas.microsoft.com/office/word/2018/wordml" xmlns:w16sdtdh="http://schemas.microsoft.com/office/word/2020/wordml/sdtdatahash" xmlns:w16se="http://schemas.microsoft.com/office/word/2015/wordml/symex" xmlns:wpg="http://schemas.microsoft.com/office/word/2010/wordprocessingGroup" xmlns:wpi="http://schemas.microsoft.com/office/word/2010/wordprocessingInk" xmlns:wne="http://schemas.microsoft.com/office/word/2006/wordml" xmlns:wps="http://schemas.microsoft.com/office/word/2010/wordprocessingShape" mc:Ignorable="w14 w15 w16se w16cid w16 w16cex w16sdtdh wp14">
   <w:p>
     <w:pPr>
       <w:pBdr>
@@ -1975,7 +2838,7 @@
 </file>
 
 <file path=word/numbering.xml><?xml version="1.0" encoding="utf-8"?>
-<w:numbering xmlns:wpc="http://schemas.microsoft.com/office/word/2010/wordprocessingCanvas" xmlns:cx="http://schemas.microsoft.com/office/drawing/2014/chartex" xmlns:mc="http://schemas.openxmlformats.org/markup-compatibility/2006" xmlns:o="urn:schemas-microsoft-com:office:office" xmlns:r="http://schemas.openxmlformats.org/officeDocument/2006/relationships" xmlns:m="http://schemas.openxmlformats.org/officeDocument/2006/math" xmlns:v="urn:schemas-microsoft-com:vml" xmlns:wp14="http://schemas.microsoft.com/office/word/2010/wordprocessingDrawing" xmlns:wp="http://schemas.openxmlformats.org/drawingml/2006/wordprocessingDrawing" xmlns:w10="urn:schemas-microsoft-com:office:word" xmlns:w="http://schemas.openxmlformats.org/wordprocessingml/2006/main" xmlns:w14="http://schemas.microsoft.com/office/word/2010/wordml" xmlns:w15="http://schemas.microsoft.com/office/word/2012/wordml" xmlns:w16se="http://schemas.microsoft.com/office/word/2015/wordml/symex" xmlns:wpg="http://schemas.microsoft.com/office/word/2010/wordprocessingGroup" xmlns:wpi="http://schemas.microsoft.com/office/word/2010/wordprocessingInk" xmlns:wne="http://schemas.microsoft.com/office/word/2006/wordml" xmlns:wps="http://schemas.microsoft.com/office/word/2010/wordprocessingShape" mc:Ignorable="w14 w15 w16se wp14">
+<w:numbering xmlns:wpc="http://schemas.microsoft.com/office/word/2010/wordprocessingCanvas" xmlns:cx="http://schemas.microsoft.com/office/drawing/2014/chartex" xmlns:cx1="http://schemas.microsoft.com/office/drawing/2015/9/8/chartex" xmlns:cx2="http://schemas.microsoft.com/office/drawing/2015/10/21/chartex" xmlns:cx3="http://schemas.microsoft.com/office/drawing/2016/5/9/chartex" xmlns:cx4="http://schemas.microsoft.com/office/drawing/2016/5/10/chartex" xmlns:cx5="http://schemas.microsoft.com/office/drawing/2016/5/11/chartex" xmlns:cx6="http://schemas.microsoft.com/office/drawing/2016/5/12/chartex" xmlns:cx7="http://schemas.microsoft.com/office/drawing/2016/5/13/chartex" xmlns:cx8="http://schemas.microsoft.com/office/drawing/2016/5/14/chartex" xmlns:mc="http://schemas.openxmlformats.org/markup-compatibility/2006" xmlns:aink="http://schemas.microsoft.com/office/drawing/2016/ink" xmlns:am3d="http://schemas.microsoft.com/office/drawing/2017/model3d" xmlns:o="urn:schemas-microsoft-com:office:office" xmlns:r="http://schemas.openxmlformats.org/officeDocument/2006/relationships" xmlns:m="http://schemas.openxmlformats.org/officeDocument/2006/math" xmlns:v="urn:schemas-microsoft-com:vml" xmlns:wp14="http://schemas.microsoft.com/office/word/2010/wordprocessingDrawing" xmlns:wp="http://schemas.openxmlformats.org/drawingml/2006/wordprocessingDrawing" xmlns:w10="urn:schemas-microsoft-com:office:word" xmlns:w="http://schemas.openxmlformats.org/wordprocessingml/2006/main" xmlns:w14="http://schemas.microsoft.com/office/word/2010/wordml" xmlns:w15="http://schemas.microsoft.com/office/word/2012/wordml" xmlns:w16cex="http://schemas.microsoft.com/office/word/2018/wordml/cex" xmlns:w16cid="http://schemas.microsoft.com/office/word/2016/wordml/cid" xmlns:w16="http://schemas.microsoft.com/office/word/2018/wordml" xmlns:w16sdtdh="http://schemas.microsoft.com/office/word/2020/wordml/sdtdatahash" xmlns:w16se="http://schemas.microsoft.com/office/word/2015/wordml/symex" xmlns:wpg="http://schemas.microsoft.com/office/word/2010/wordprocessingGroup" xmlns:wpi="http://schemas.microsoft.com/office/word/2010/wordprocessingInk" xmlns:wne="http://schemas.microsoft.com/office/word/2006/wordml" xmlns:wps="http://schemas.microsoft.com/office/word/2010/wordprocessingShape" mc:Ignorable="w14 w15 w16se w16cid w16 w16cex w16sdtdh wp14">
   <w:abstractNum w:abstractNumId="0" w15:restartNumberingAfterBreak="0">
     <w:nsid w:val="59640E85"/>
     <w:multiLevelType w:val="multilevel"/>
@@ -2069,7 +2932,7 @@
 </file>
 
 <file path=word/styles.xml><?xml version="1.0" encoding="utf-8"?>
-<w:styles xmlns:mc="http://schemas.openxmlformats.org/markup-compatibility/2006" xmlns:r="http://schemas.openxmlformats.org/officeDocument/2006/relationships" xmlns:w="http://schemas.openxmlformats.org/wordprocessingml/2006/main" xmlns:w14="http://schemas.microsoft.com/office/word/2010/wordml" xmlns:w15="http://schemas.microsoft.com/office/word/2012/wordml" xmlns:w16se="http://schemas.microsoft.com/office/word/2015/wordml/symex" mc:Ignorable="w14 w15 w16se">
+<w:styles xmlns:mc="http://schemas.openxmlformats.org/markup-compatibility/2006" xmlns:r="http://schemas.openxmlformats.org/officeDocument/2006/relationships" xmlns:w="http://schemas.openxmlformats.org/wordprocessingml/2006/main" xmlns:w14="http://schemas.microsoft.com/office/word/2010/wordml" xmlns:w15="http://schemas.microsoft.com/office/word/2012/wordml" xmlns:w16cex="http://schemas.microsoft.com/office/word/2018/wordml/cex" xmlns:w16cid="http://schemas.microsoft.com/office/word/2016/wordml/cid" xmlns:w16="http://schemas.microsoft.com/office/word/2018/wordml" xmlns:w16sdtdh="http://schemas.microsoft.com/office/word/2020/wordml/sdtdatahash" xmlns:w16se="http://schemas.microsoft.com/office/word/2015/wordml/symex" mc:Ignorable="w14 w15 w16se w16cid w16 w16cex w16sdtdh">
   <w:docDefaults>
     <w:rPrDefault>
       <w:rPr>
@@ -2085,7 +2948,7 @@
       </w:pPr>
     </w:pPrDefault>
   </w:docDefaults>
-  <w:latentStyles w:defLockedState="0" w:defUIPriority="99" w:defSemiHidden="0" w:defUnhideWhenUsed="0" w:defQFormat="0" w:count="371">
+  <w:latentStyles w:defLockedState="0" w:defUIPriority="99" w:defSemiHidden="0" w:defUnhideWhenUsed="0" w:defQFormat="0" w:count="376">
     <w:lsdException w:name="Normal" w:uiPriority="0" w:qFormat="1"/>
     <w:lsdException w:name="heading 1" w:uiPriority="9" w:qFormat="1"/>
     <w:lsdException w:name="heading 2" w:semiHidden="1" w:uiPriority="9" w:unhideWhenUsed="1" w:qFormat="1"/>
@@ -2191,7 +3054,6 @@
     <w:lsdException w:name="HTML Sample" w:semiHidden="1" w:unhideWhenUsed="1"/>
     <w:lsdException w:name="HTML Typewriter" w:semiHidden="1" w:unhideWhenUsed="1"/>
     <w:lsdException w:name="HTML Variable" w:semiHidden="1" w:unhideWhenUsed="1"/>
-    <w:lsdException w:name="Normal Table" w:semiHidden="1" w:unhideWhenUsed="1"/>
     <w:lsdException w:name="annotation subject" w:semiHidden="1" w:unhideWhenUsed="1"/>
     <w:lsdException w:name="No List" w:semiHidden="1" w:unhideWhenUsed="1"/>
     <w:lsdException w:name="Outline List 1" w:semiHidden="1" w:unhideWhenUsed="1"/>
@@ -2234,11 +3096,8 @@
     <w:lsdException w:name="Table Contemporary" w:semiHidden="1" w:unhideWhenUsed="1"/>
     <w:lsdException w:name="Table Elegant" w:semiHidden="1" w:unhideWhenUsed="1"/>
     <w:lsdException w:name="Table Professional" w:semiHidden="1" w:unhideWhenUsed="1"/>
-    <w:lsdException w:name="Table Subtle 1" w:semiHidden="1" w:unhideWhenUsed="1"/>
     <w:lsdException w:name="Table Subtle 2" w:semiHidden="1" w:unhideWhenUsed="1"/>
     <w:lsdException w:name="Table Web 1" w:semiHidden="1" w:unhideWhenUsed="1"/>
-    <w:lsdException w:name="Table Web 2" w:semiHidden="1" w:unhideWhenUsed="1"/>
-    <w:lsdException w:name="Table Web 3" w:semiHidden="1" w:unhideWhenUsed="1"/>
     <w:lsdException w:name="Balloon Text" w:semiHidden="1" w:unhideWhenUsed="1"/>
     <w:lsdException w:name="Table Grid" w:uiPriority="39"/>
     <w:lsdException w:name="Table Theme" w:semiHidden="1" w:unhideWhenUsed="1"/>
@@ -2457,6 +3316,11 @@
     <w:lsdException w:name="List Table 5 Dark Accent 6" w:uiPriority="50"/>
     <w:lsdException w:name="List Table 6 Colorful Accent 6" w:uiPriority="51"/>
     <w:lsdException w:name="List Table 7 Colorful Accent 6" w:uiPriority="52"/>
+    <w:lsdException w:name="Mention" w:semiHidden="1" w:unhideWhenUsed="1"/>
+    <w:lsdException w:name="Smart Hyperlink" w:semiHidden="1" w:unhideWhenUsed="1"/>
+    <w:lsdException w:name="Hashtag" w:semiHidden="1" w:unhideWhenUsed="1"/>
+    <w:lsdException w:name="Unresolved Mention" w:semiHidden="1" w:unhideWhenUsed="1"/>
+    <w:lsdException w:name="Smart Link" w:semiHidden="1" w:unhideWhenUsed="1"/>
   </w:latentStyles>
   <w:style w:type="paragraph" w:default="1" w:styleId="Normal">
     <w:name w:val="Normal"/>
@@ -2579,7 +3443,6 @@
   <w:style w:type="character" w:default="1" w:styleId="Policepardfaut">
     <w:name w:val="Default Paragraph Font"/>
     <w:uiPriority w:val="1"/>
-    <w:semiHidden/>
     <w:unhideWhenUsed/>
   </w:style>
   <w:style w:type="table" w:default="1" w:styleId="TableauNormal">

</xml_diff>